<commit_message>
Merged PR 3: Pulling 1011 into Master Branch
Related work items: #1011, #1016
</commit_message>
<xml_diff>
--- a/Server/Utilities/BridgeportClaims.Word/EmbeddedResources/PIP App Letter.docx
+++ b/Server/Utilities/BridgeportClaims.Word/EmbeddedResources/PIP App Letter.docx
@@ -43,105 +43,105 @@
       <w:r>
         <w:t>Patient.City</w:t>
       </w:r>
-      <w:proofErr w:type="spellEnd"/>
-      <w:r>
-        <w:t xml:space="preserve"> </w:t>
-      </w:r>
-      <w:proofErr w:type="spellStart"/>
-      <w:r>
-        <w:t>UsState.StateCode</w:t>
-      </w:r>
-      <w:proofErr w:type="spellEnd"/>
-      <w:r>
-        <w:t xml:space="preserve">  </w:t>
-      </w:r>
-      <w:proofErr w:type="spellStart"/>
-      <w:r>
-        <w:t>Patient.PostalCode</w:t>
-      </w:r>
-      <w:proofErr w:type="spellEnd"/>
-    </w:p>
-    <w:p/>
-    <w:p/>
-    <w:p/>
-    <w:p>
-      <w:r>
-        <w:t xml:space="preserve">Dear </w:t>
-      </w:r>
-      <w:proofErr w:type="spellStart"/>
-      <w:r>
-        <w:t>Patient.FirstName</w:t>
-      </w:r>
-      <w:proofErr w:type="spellEnd"/>
-      <w:r>
-        <w:t>,</w:t>
-      </w:r>
-    </w:p>
-    <w:p/>
-    <w:p/>
-    <w:p>
-      <w:r>
-        <w:t xml:space="preserve">Bridgeport Pharmacy Services does the pharmacy billing for </w:t>
-      </w:r>
-      <w:proofErr w:type="spellStart"/>
-      <w:r>
-        <w:t>Pharmacy.PharmacyName</w:t>
-      </w:r>
-      <w:proofErr w:type="spellEnd"/>
-      <w:r>
-        <w:t xml:space="preserve">.  </w:t>
-      </w:r>
-      <w:r>
-        <w:t xml:space="preserve">We have billed your insurance carrier and have received notification that they are needing documentation in order to pay this bill.  </w:t>
-      </w:r>
-      <w:r>
-        <w:t xml:space="preserve">We have enclosed </w:t>
-      </w:r>
-      <w:r>
-        <w:t>the</w:t>
-      </w:r>
-      <w:r>
-        <w:t xml:space="preserve"> letter from </w:t>
-      </w:r>
-      <w:proofErr w:type="spellStart"/>
-      <w:r>
-        <w:t>Payor.GroupName</w:t>
-      </w:r>
-      <w:proofErr w:type="spellEnd"/>
-      <w:r>
-        <w:t xml:space="preserve"> </w:t>
-      </w:r>
-      <w:r>
-        <w:t>for your reference.</w:t>
-      </w:r>
-      <w:r>
-        <w:t xml:space="preserve">  </w:t>
-      </w:r>
-    </w:p>
-    <w:p/>
-    <w:p>
-      <w:proofErr w:type="spellStart"/>
-      <w:r>
-        <w:t>Payor.GroupName</w:t>
-      </w:r>
-      <w:proofErr w:type="spellEnd"/>
-      <w:r>
-        <w:t xml:space="preserve"> </w:t>
-      </w:r>
-      <w:r>
-        <w:t>is</w:t>
-      </w:r>
-      <w:r>
-        <w:t xml:space="preserve"> awaiting your Personal Injury Protection Application</w:t>
-      </w:r>
-      <w:r>
-        <w:t xml:space="preserve">.  </w:t>
-      </w:r>
-      <w:r>
-        <w:t>P</w:t>
-      </w:r>
       <w:bookmarkStart w:id="0" w:name="_GoBack"/>
       <w:bookmarkEnd w:id="0"/>
+      <w:proofErr w:type="spellEnd"/>
+      <w:r>
+        <w:t xml:space="preserve"> </w:t>
+      </w:r>
+      <w:proofErr w:type="spellStart"/>
+      <w:r>
+        <w:t>UsState.StateCode</w:t>
+      </w:r>
+      <w:proofErr w:type="spellEnd"/>
+      <w:r>
+        <w:t xml:space="preserve">  </w:t>
+      </w:r>
+      <w:proofErr w:type="spellStart"/>
+      <w:r>
+        <w:t>Patient.PostalCode</w:t>
+      </w:r>
+      <w:proofErr w:type="spellEnd"/>
+    </w:p>
+    <w:p/>
+    <w:p/>
+    <w:p/>
+    <w:p>
+      <w:r>
+        <w:t xml:space="preserve">Dear </w:t>
+      </w:r>
+      <w:proofErr w:type="spellStart"/>
+      <w:r>
+        <w:t>Patient.FirstName</w:t>
+      </w:r>
+      <w:proofErr w:type="spellEnd"/>
+      <w:r>
+        <w:t>,</w:t>
+      </w:r>
+    </w:p>
+    <w:p/>
+    <w:p/>
+    <w:p>
+      <w:r>
+        <w:t xml:space="preserve">Bridgeport Pharmacy Services does the pharmacy billing for </w:t>
+      </w:r>
+      <w:proofErr w:type="spellStart"/>
+      <w:r>
+        <w:t>Pharmacy.PharmacyName</w:t>
+      </w:r>
+      <w:proofErr w:type="spellEnd"/>
+      <w:r>
+        <w:t xml:space="preserve">.  </w:t>
+      </w:r>
+      <w:r>
+        <w:t xml:space="preserve">We have billed your insurance carrier and have received notification that they are needing documentation in order to pay this bill.  </w:t>
+      </w:r>
+      <w:r>
+        <w:t xml:space="preserve">We have enclosed </w:t>
+      </w:r>
+      <w:r>
+        <w:t>the</w:t>
+      </w:r>
+      <w:r>
+        <w:t xml:space="preserve"> letter from </w:t>
+      </w:r>
+      <w:proofErr w:type="spellStart"/>
+      <w:r>
+        <w:t>Payor.GroupName</w:t>
+      </w:r>
+      <w:proofErr w:type="spellEnd"/>
+      <w:r>
+        <w:t xml:space="preserve"> </w:t>
+      </w:r>
+      <w:r>
+        <w:t>for your reference.</w:t>
+      </w:r>
+      <w:r>
+        <w:t xml:space="preserve">  </w:t>
+      </w:r>
+    </w:p>
+    <w:p/>
+    <w:p>
+      <w:proofErr w:type="spellStart"/>
+      <w:r>
+        <w:t>Payor.GroupName</w:t>
+      </w:r>
+      <w:proofErr w:type="spellEnd"/>
+      <w:r>
+        <w:t xml:space="preserve"> </w:t>
+      </w:r>
+      <w:r>
+        <w:t>is</w:t>
+      </w:r>
+      <w:r>
+        <w:t xml:space="preserve"> awaiting your Personal Injury Protection Application</w:t>
+      </w:r>
+      <w:r>
+        <w:t xml:space="preserve">.  </w:t>
+      </w:r>
+      <w:r>
+        <w:t>P</w:t>
+      </w:r>
       <w:r>
         <w:t>lease send your insurance carrier your completed PIP Application and call us to confirm that you have sent it at the phone number listed below.</w:t>
       </w:r>

</xml_diff>